<commit_message>
updated word file for practice lab
</commit_message>
<xml_diff>
--- a/DatabaseLab9/DB_PracticeLab_09.docx
+++ b/DatabaseLab9/DB_PracticeLab_09.docx
@@ -1,6 +1,6 @@
 
 <file path=word/document.xml><?xml version="1.0" encoding="utf-8"?>
-<w:document xmlns:wpc="http://schemas.microsoft.com/office/word/2010/wordprocessingCanvas" xmlns:cx="http://schemas.microsoft.com/office/drawing/2014/chartex" xmlns:cx1="http://schemas.microsoft.com/office/drawing/2015/9/8/chartex" xmlns:cx2="http://schemas.microsoft.com/office/drawing/2015/10/21/chartex" xmlns:cx3="http://schemas.microsoft.com/office/drawing/2016/5/9/chartex" xmlns:cx4="http://schemas.microsoft.com/office/drawing/2016/5/10/chartex" xmlns:cx5="http://schemas.microsoft.com/office/drawing/2016/5/11/chartex" xmlns:cx6="http://schemas.microsoft.com/office/drawing/2016/5/12/chartex" xmlns:cx7="http://schemas.microsoft.com/office/drawing/2016/5/13/chartex" xmlns:cx8="http://schemas.microsoft.com/office/drawing/2016/5/14/chartex" xmlns:mc="http://schemas.openxmlformats.org/markup-compatibility/2006" xmlns:aink="http://schemas.microsoft.com/office/drawing/2016/ink" xmlns:am3d="http://schemas.microsoft.com/office/drawing/2017/model3d" xmlns:o="urn:schemas-microsoft-com:office:office" xmlns:oel="http://schemas.microsoft.com/office/2019/extlst" xmlns:r="http://schemas.openxmlformats.org/officeDocument/2006/relationships" xmlns:m="http://schemas.openxmlformats.org/officeDocument/2006/math" xmlns:v="urn:schemas-microsoft-com:vml" xmlns:wp14="http://schemas.microsoft.com/office/word/2010/wordprocessingDrawing" xmlns:wp="http://schemas.openxmlformats.org/drawingml/2006/wordprocessingDrawing" xmlns:w10="urn:schemas-microsoft-com:office:word" xmlns:w="http://schemas.openxmlformats.org/wordprocessingml/2006/main" xmlns:w14="http://schemas.microsoft.com/office/word/2010/wordml" xmlns:w15="http://schemas.microsoft.com/office/word/2012/wordml" xmlns:w16cex="http://schemas.microsoft.com/office/word/2018/wordml/cex" xmlns:w16cid="http://schemas.microsoft.com/office/word/2016/wordml/cid" xmlns:w16="http://schemas.microsoft.com/office/word/2018/wordml" xmlns:w16du="http://schemas.microsoft.com/office/word/2023/wordml/word16du" xmlns:w16sdtdh="http://schemas.microsoft.com/office/word/2020/wordml/sdtdatahash" xmlns:w16se="http://schemas.microsoft.com/office/word/2015/wordml/symex" xmlns:wpg="http://schemas.microsoft.com/office/word/2010/wordprocessingGroup" xmlns:wpi="http://schemas.microsoft.com/office/word/2010/wordprocessingInk" xmlns:wne="http://schemas.microsoft.com/office/word/2006/wordml" xmlns:wps="http://schemas.microsoft.com/office/word/2010/wordprocessingShape" mc:Ignorable="w14 w15 w16se w16cid w16 w16cex w16sdtdh w16du wp14">
+<w:document xmlns:wpc="http://schemas.microsoft.com/office/word/2010/wordprocessingCanvas" xmlns:cx="http://schemas.microsoft.com/office/drawing/2014/chartex" xmlns:cx1="http://schemas.microsoft.com/office/drawing/2015/9/8/chartex" xmlns:cx2="http://schemas.microsoft.com/office/drawing/2015/10/21/chartex" xmlns:cx3="http://schemas.microsoft.com/office/drawing/2016/5/9/chartex" xmlns:cx4="http://schemas.microsoft.com/office/drawing/2016/5/10/chartex" xmlns:cx5="http://schemas.microsoft.com/office/drawing/2016/5/11/chartex" xmlns:cx6="http://schemas.microsoft.com/office/drawing/2016/5/12/chartex" xmlns:cx7="http://schemas.microsoft.com/office/drawing/2016/5/13/chartex" xmlns:cx8="http://schemas.microsoft.com/office/drawing/2016/5/14/chartex" xmlns:mc="http://schemas.openxmlformats.org/markup-compatibility/2006" xmlns:aink="http://schemas.microsoft.com/office/drawing/2016/ink" xmlns:am3d="http://schemas.microsoft.com/office/drawing/2017/model3d" xmlns:o="urn:schemas-microsoft-com:office:office" xmlns:r="http://schemas.openxmlformats.org/officeDocument/2006/relationships" xmlns:m="http://schemas.openxmlformats.org/officeDocument/2006/math" xmlns:v="urn:schemas-microsoft-com:vml" xmlns:wp14="http://schemas.microsoft.com/office/word/2010/wordprocessingDrawing" xmlns:wp="http://schemas.openxmlformats.org/drawingml/2006/wordprocessingDrawing" xmlns:w10="urn:schemas-microsoft-com:office:word" xmlns:w="http://schemas.openxmlformats.org/wordprocessingml/2006/main" xmlns:w14="http://schemas.microsoft.com/office/word/2010/wordml" xmlns:w15="http://schemas.microsoft.com/office/word/2012/wordml" xmlns:w16cex="http://schemas.microsoft.com/office/word/2018/wordml/cex" xmlns:w16cid="http://schemas.microsoft.com/office/word/2016/wordml/cid" xmlns:w16="http://schemas.microsoft.com/office/word/2018/wordml" xmlns:w16sdtdh="http://schemas.microsoft.com/office/word/2020/wordml/sdtdatahash" xmlns:w16se="http://schemas.microsoft.com/office/word/2015/wordml/symex" xmlns:wpg="http://schemas.microsoft.com/office/word/2010/wordprocessingGroup" xmlns:wpi="http://schemas.microsoft.com/office/word/2010/wordprocessingInk" xmlns:wne="http://schemas.microsoft.com/office/word/2006/wordml" xmlns:wps="http://schemas.microsoft.com/office/word/2010/wordprocessingShape" mc:Ignorable="w14 w15 w16se w16cid w16 w16cex w16sdtdh wp14">
   <w:body>
     <w:p>
       <w:pPr>
@@ -97,6 +97,71 @@
     </w:p>
     <w:p>
       <w:pPr>
+        <w:jc w:val="both"/>
+        <w:rPr>
+          <w:sz w:val="24"/>
+          <w:szCs w:val="24"/>
+        </w:rPr>
+      </w:pPr>
+      <w:r>
+        <w:rPr>
+          <w:sz w:val="24"/>
+          <w:szCs w:val="24"/>
+        </w:rPr>
+        <w:t>select * from customers c left join employees e on c.salesRepEmployeeNumber = e.employeeNumber;</w:t>
+      </w:r>
+    </w:p>
+    <w:p>
+      <w:pPr>
+        <w:jc w:val="both"/>
+        <w:rPr>
+          <w:sz w:val="24"/>
+          <w:szCs w:val="24"/>
+        </w:rPr>
+      </w:pPr>
+      <w:r>
+        <w:rPr>
+          <w:noProof/>
+        </w:rPr>
+        <w:drawing>
+          <wp:inline distT="0" distB="0" distL="0" distR="0" wp14:anchorId="733250FB" wp14:editId="6FFA5D9C">
+            <wp:extent cx="5731510" cy="3222625"/>
+            <wp:effectExtent l="0" t="0" r="2540" b="0"/>
+            <wp:docPr id="1" name="Picture 1"/>
+            <wp:cNvGraphicFramePr>
+              <a:graphicFrameLocks xmlns:a="http://schemas.openxmlformats.org/drawingml/2006/main" noChangeAspect="1"/>
+            </wp:cNvGraphicFramePr>
+            <a:graphic xmlns:a="http://schemas.openxmlformats.org/drawingml/2006/main">
+              <a:graphicData uri="http://schemas.openxmlformats.org/drawingml/2006/picture">
+                <pic:pic xmlns:pic="http://schemas.openxmlformats.org/drawingml/2006/picture">
+                  <pic:nvPicPr>
+                    <pic:cNvPr id="1" name=""/>
+                    <pic:cNvPicPr/>
+                  </pic:nvPicPr>
+                  <pic:blipFill>
+                    <a:blip r:embed="rId5"/>
+                    <a:stretch>
+                      <a:fillRect/>
+                    </a:stretch>
+                  </pic:blipFill>
+                  <pic:spPr>
+                    <a:xfrm>
+                      <a:off x="0" y="0"/>
+                      <a:ext cx="5731510" cy="3222625"/>
+                    </a:xfrm>
+                    <a:prstGeom prst="rect">
+                      <a:avLst/>
+                    </a:prstGeom>
+                  </pic:spPr>
+                </pic:pic>
+              </a:graphicData>
+            </a:graphic>
+          </wp:inline>
+        </w:drawing>
+      </w:r>
+    </w:p>
+    <w:p>
+      <w:pPr>
         <w:pStyle w:val="ListParagraph"/>
         <w:numPr>
           <w:ilvl w:val="0"/>
@@ -118,6 +183,72 @@
     </w:p>
     <w:p>
       <w:pPr>
+        <w:jc w:val="both"/>
+        <w:rPr>
+          <w:sz w:val="24"/>
+          <w:szCs w:val="24"/>
+        </w:rPr>
+      </w:pPr>
+      <w:r>
+        <w:rPr>
+          <w:sz w:val="24"/>
+          <w:szCs w:val="24"/>
+        </w:rPr>
+        <w:t>select * from employees e left join customers c on e.`employeeNumber` = c.`salesRepEmployeeNumber`;</w:t>
+      </w:r>
+    </w:p>
+    <w:p>
+      <w:pPr>
+        <w:jc w:val="both"/>
+        <w:rPr>
+          <w:sz w:val="24"/>
+          <w:szCs w:val="24"/>
+        </w:rPr>
+      </w:pPr>
+      <w:r>
+        <w:rPr>
+          <w:noProof/>
+        </w:rPr>
+        <w:lastRenderedPageBreak/>
+        <w:drawing>
+          <wp:inline distT="0" distB="0" distL="0" distR="0" wp14:anchorId="576A538E" wp14:editId="544DD776">
+            <wp:extent cx="5731510" cy="3222625"/>
+            <wp:effectExtent l="0" t="0" r="2540" b="0"/>
+            <wp:docPr id="2" name="Picture 2"/>
+            <wp:cNvGraphicFramePr>
+              <a:graphicFrameLocks xmlns:a="http://schemas.openxmlformats.org/drawingml/2006/main" noChangeAspect="1"/>
+            </wp:cNvGraphicFramePr>
+            <a:graphic xmlns:a="http://schemas.openxmlformats.org/drawingml/2006/main">
+              <a:graphicData uri="http://schemas.openxmlformats.org/drawingml/2006/picture">
+                <pic:pic xmlns:pic="http://schemas.openxmlformats.org/drawingml/2006/picture">
+                  <pic:nvPicPr>
+                    <pic:cNvPr id="1" name=""/>
+                    <pic:cNvPicPr/>
+                  </pic:nvPicPr>
+                  <pic:blipFill>
+                    <a:blip r:embed="rId6"/>
+                    <a:stretch>
+                      <a:fillRect/>
+                    </a:stretch>
+                  </pic:blipFill>
+                  <pic:spPr>
+                    <a:xfrm>
+                      <a:off x="0" y="0"/>
+                      <a:ext cx="5731510" cy="3222625"/>
+                    </a:xfrm>
+                    <a:prstGeom prst="rect">
+                      <a:avLst/>
+                    </a:prstGeom>
+                  </pic:spPr>
+                </pic:pic>
+              </a:graphicData>
+            </a:graphic>
+          </wp:inline>
+        </w:drawing>
+      </w:r>
+    </w:p>
+    <w:p>
+      <w:pPr>
         <w:pStyle w:val="ListParagraph"/>
         <w:numPr>
           <w:ilvl w:val="0"/>
@@ -140,6 +271,73 @@
     <w:p>
       <w:pPr>
         <w:pStyle w:val="ListParagraph"/>
+        <w:jc w:val="both"/>
+        <w:rPr>
+          <w:sz w:val="24"/>
+          <w:szCs w:val="24"/>
+        </w:rPr>
+      </w:pPr>
+      <w:r>
+        <w:rPr>
+          <w:sz w:val="24"/>
+          <w:szCs w:val="24"/>
+        </w:rPr>
+        <w:t>select * from customers c right join orders o on c.`customerNumber` = o.`customerNumber`;</w:t>
+      </w:r>
+    </w:p>
+    <w:p>
+      <w:pPr>
+        <w:pStyle w:val="ListParagraph"/>
+        <w:jc w:val="both"/>
+        <w:rPr>
+          <w:sz w:val="24"/>
+          <w:szCs w:val="24"/>
+        </w:rPr>
+      </w:pPr>
+      <w:r>
+        <w:rPr>
+          <w:noProof/>
+        </w:rPr>
+        <w:drawing>
+          <wp:inline distT="0" distB="0" distL="0" distR="0" wp14:anchorId="0D287451" wp14:editId="37E1C10B">
+            <wp:extent cx="5731510" cy="3222625"/>
+            <wp:effectExtent l="0" t="0" r="2540" b="0"/>
+            <wp:docPr id="3" name="Picture 3"/>
+            <wp:cNvGraphicFramePr>
+              <a:graphicFrameLocks xmlns:a="http://schemas.openxmlformats.org/drawingml/2006/main" noChangeAspect="1"/>
+            </wp:cNvGraphicFramePr>
+            <a:graphic xmlns:a="http://schemas.openxmlformats.org/drawingml/2006/main">
+              <a:graphicData uri="http://schemas.openxmlformats.org/drawingml/2006/picture">
+                <pic:pic xmlns:pic="http://schemas.openxmlformats.org/drawingml/2006/picture">
+                  <pic:nvPicPr>
+                    <pic:cNvPr id="1" name=""/>
+                    <pic:cNvPicPr/>
+                  </pic:nvPicPr>
+                  <pic:blipFill>
+                    <a:blip r:embed="rId7"/>
+                    <a:stretch>
+                      <a:fillRect/>
+                    </a:stretch>
+                  </pic:blipFill>
+                  <pic:spPr>
+                    <a:xfrm>
+                      <a:off x="0" y="0"/>
+                      <a:ext cx="5731510" cy="3222625"/>
+                    </a:xfrm>
+                    <a:prstGeom prst="rect">
+                      <a:avLst/>
+                    </a:prstGeom>
+                  </pic:spPr>
+                </pic:pic>
+              </a:graphicData>
+            </a:graphic>
+          </wp:inline>
+        </w:drawing>
+      </w:r>
+    </w:p>
+    <w:p>
+      <w:pPr>
+        <w:pStyle w:val="ListParagraph"/>
         <w:numPr>
           <w:ilvl w:val="0"/>
           <w:numId w:val="2"/>
@@ -161,6 +359,74 @@
     <w:p>
       <w:pPr>
         <w:pStyle w:val="ListParagraph"/>
+        <w:jc w:val="both"/>
+        <w:rPr>
+          <w:sz w:val="24"/>
+          <w:szCs w:val="24"/>
+        </w:rPr>
+      </w:pPr>
+      <w:r>
+        <w:rPr>
+          <w:sz w:val="24"/>
+          <w:szCs w:val="24"/>
+        </w:rPr>
+        <w:t>select * from orderdetails od right join products pr on od.`productCode` = pr.`productCode`;</w:t>
+      </w:r>
+    </w:p>
+    <w:p>
+      <w:pPr>
+        <w:pStyle w:val="ListParagraph"/>
+        <w:jc w:val="both"/>
+        <w:rPr>
+          <w:sz w:val="24"/>
+          <w:szCs w:val="24"/>
+        </w:rPr>
+      </w:pPr>
+      <w:r>
+        <w:rPr>
+          <w:noProof/>
+        </w:rPr>
+        <w:lastRenderedPageBreak/>
+        <w:drawing>
+          <wp:inline distT="0" distB="0" distL="0" distR="0" wp14:anchorId="469C91C4" wp14:editId="039BF6B0">
+            <wp:extent cx="5731510" cy="3222625"/>
+            <wp:effectExtent l="0" t="0" r="2540" b="0"/>
+            <wp:docPr id="4" name="Picture 4"/>
+            <wp:cNvGraphicFramePr>
+              <a:graphicFrameLocks xmlns:a="http://schemas.openxmlformats.org/drawingml/2006/main" noChangeAspect="1"/>
+            </wp:cNvGraphicFramePr>
+            <a:graphic xmlns:a="http://schemas.openxmlformats.org/drawingml/2006/main">
+              <a:graphicData uri="http://schemas.openxmlformats.org/drawingml/2006/picture">
+                <pic:pic xmlns:pic="http://schemas.openxmlformats.org/drawingml/2006/picture">
+                  <pic:nvPicPr>
+                    <pic:cNvPr id="1" name=""/>
+                    <pic:cNvPicPr/>
+                  </pic:nvPicPr>
+                  <pic:blipFill>
+                    <a:blip r:embed="rId8"/>
+                    <a:stretch>
+                      <a:fillRect/>
+                    </a:stretch>
+                  </pic:blipFill>
+                  <pic:spPr>
+                    <a:xfrm>
+                      <a:off x="0" y="0"/>
+                      <a:ext cx="5731510" cy="3222625"/>
+                    </a:xfrm>
+                    <a:prstGeom prst="rect">
+                      <a:avLst/>
+                    </a:prstGeom>
+                  </pic:spPr>
+                </pic:pic>
+              </a:graphicData>
+            </a:graphic>
+          </wp:inline>
+        </w:drawing>
+      </w:r>
+    </w:p>
+    <w:p>
+      <w:pPr>
+        <w:pStyle w:val="ListParagraph"/>
         <w:numPr>
           <w:ilvl w:val="0"/>
           <w:numId w:val="2"/>
@@ -182,6 +448,73 @@
     <w:p>
       <w:pPr>
         <w:pStyle w:val="ListParagraph"/>
+        <w:jc w:val="both"/>
+        <w:rPr>
+          <w:sz w:val="24"/>
+          <w:szCs w:val="24"/>
+        </w:rPr>
+      </w:pPr>
+      <w:r>
+        <w:rPr>
+          <w:sz w:val="24"/>
+          <w:szCs w:val="24"/>
+        </w:rPr>
+        <w:t>select * from employees e left join offices o on e.`officeCode` = o.`officeCode`;</w:t>
+      </w:r>
+    </w:p>
+    <w:p>
+      <w:pPr>
+        <w:pStyle w:val="ListParagraph"/>
+        <w:jc w:val="both"/>
+        <w:rPr>
+          <w:sz w:val="24"/>
+          <w:szCs w:val="24"/>
+        </w:rPr>
+      </w:pPr>
+      <w:r>
+        <w:rPr>
+          <w:noProof/>
+        </w:rPr>
+        <w:drawing>
+          <wp:inline distT="0" distB="0" distL="0" distR="0" wp14:anchorId="5B7C0B3B" wp14:editId="2A300CC4">
+            <wp:extent cx="5731510" cy="3222625"/>
+            <wp:effectExtent l="0" t="0" r="2540" b="0"/>
+            <wp:docPr id="5" name="Picture 5"/>
+            <wp:cNvGraphicFramePr>
+              <a:graphicFrameLocks xmlns:a="http://schemas.openxmlformats.org/drawingml/2006/main" noChangeAspect="1"/>
+            </wp:cNvGraphicFramePr>
+            <a:graphic xmlns:a="http://schemas.openxmlformats.org/drawingml/2006/main">
+              <a:graphicData uri="http://schemas.openxmlformats.org/drawingml/2006/picture">
+                <pic:pic xmlns:pic="http://schemas.openxmlformats.org/drawingml/2006/picture">
+                  <pic:nvPicPr>
+                    <pic:cNvPr id="1" name=""/>
+                    <pic:cNvPicPr/>
+                  </pic:nvPicPr>
+                  <pic:blipFill>
+                    <a:blip r:embed="rId9"/>
+                    <a:stretch>
+                      <a:fillRect/>
+                    </a:stretch>
+                  </pic:blipFill>
+                  <pic:spPr>
+                    <a:xfrm>
+                      <a:off x="0" y="0"/>
+                      <a:ext cx="5731510" cy="3222625"/>
+                    </a:xfrm>
+                    <a:prstGeom prst="rect">
+                      <a:avLst/>
+                    </a:prstGeom>
+                  </pic:spPr>
+                </pic:pic>
+              </a:graphicData>
+            </a:graphic>
+          </wp:inline>
+        </w:drawing>
+      </w:r>
+    </w:p>
+    <w:p>
+      <w:pPr>
+        <w:pStyle w:val="ListParagraph"/>
         <w:numPr>
           <w:ilvl w:val="0"/>
           <w:numId w:val="2"/>
@@ -202,6 +535,63 @@
     </w:p>
     <w:p>
       <w:pPr>
+        <w:jc w:val="both"/>
+        <w:rPr>
+          <w:sz w:val="24"/>
+          <w:szCs w:val="24"/>
+        </w:rPr>
+      </w:pPr>
+      <w:r>
+        <w:rPr>
+          <w:sz w:val="24"/>
+          <w:szCs w:val="24"/>
+        </w:rPr>
+        <w:lastRenderedPageBreak/>
+        <w:t>select * from orderdetails od right join products pr on od.`productCode` = pr.`productCode`;</w:t>
+      </w:r>
+      <w:r>
+        <w:rPr>
+          <w:noProof/>
+        </w:rPr>
+        <w:drawing>
+          <wp:inline distT="0" distB="0" distL="0" distR="0" wp14:anchorId="7A8EA79A" wp14:editId="624BE409">
+            <wp:extent cx="5731510" cy="3222625"/>
+            <wp:effectExtent l="0" t="0" r="2540" b="0"/>
+            <wp:docPr id="6" name="Picture 6"/>
+            <wp:cNvGraphicFramePr>
+              <a:graphicFrameLocks xmlns:a="http://schemas.openxmlformats.org/drawingml/2006/main" noChangeAspect="1"/>
+            </wp:cNvGraphicFramePr>
+            <a:graphic xmlns:a="http://schemas.openxmlformats.org/drawingml/2006/main">
+              <a:graphicData uri="http://schemas.openxmlformats.org/drawingml/2006/picture">
+                <pic:pic xmlns:pic="http://schemas.openxmlformats.org/drawingml/2006/picture">
+                  <pic:nvPicPr>
+                    <pic:cNvPr id="1" name=""/>
+                    <pic:cNvPicPr/>
+                  </pic:nvPicPr>
+                  <pic:blipFill>
+                    <a:blip r:embed="rId10"/>
+                    <a:stretch>
+                      <a:fillRect/>
+                    </a:stretch>
+                  </pic:blipFill>
+                  <pic:spPr>
+                    <a:xfrm>
+                      <a:off x="0" y="0"/>
+                      <a:ext cx="5731510" cy="3222625"/>
+                    </a:xfrm>
+                    <a:prstGeom prst="rect">
+                      <a:avLst/>
+                    </a:prstGeom>
+                  </pic:spPr>
+                </pic:pic>
+              </a:graphicData>
+            </a:graphic>
+          </wp:inline>
+        </w:drawing>
+      </w:r>
+    </w:p>
+    <w:p>
+      <w:pPr>
         <w:pStyle w:val="ListParagraph"/>
         <w:numPr>
           <w:ilvl w:val="0"/>
@@ -223,6 +613,68 @@
     </w:p>
     <w:p>
       <w:pPr>
+        <w:jc w:val="both"/>
+        <w:rPr>
+          <w:sz w:val="24"/>
+          <w:szCs w:val="24"/>
+        </w:rPr>
+      </w:pPr>
+      <w:r>
+        <w:rPr>
+          <w:sz w:val="24"/>
+          <w:szCs w:val="24"/>
+        </w:rPr>
+        <w:t>select * from customers c left join payments p on c.`customerNumber` = p.`customerNumber` where p.amount &gt; 10000;</w:t>
+      </w:r>
+      <w:r>
+        <w:rPr>
+          <w:noProof/>
+        </w:rPr>
+        <w:t xml:space="preserve"> </w:t>
+      </w:r>
+      <w:r>
+        <w:rPr>
+          <w:noProof/>
+        </w:rPr>
+        <w:drawing>
+          <wp:inline distT="0" distB="0" distL="0" distR="0" wp14:anchorId="063876E9" wp14:editId="664A1D7F">
+            <wp:extent cx="5731510" cy="3222625"/>
+            <wp:effectExtent l="0" t="0" r="2540" b="0"/>
+            <wp:docPr id="7" name="Picture 7"/>
+            <wp:cNvGraphicFramePr>
+              <a:graphicFrameLocks xmlns:a="http://schemas.openxmlformats.org/drawingml/2006/main" noChangeAspect="1"/>
+            </wp:cNvGraphicFramePr>
+            <a:graphic xmlns:a="http://schemas.openxmlformats.org/drawingml/2006/main">
+              <a:graphicData uri="http://schemas.openxmlformats.org/drawingml/2006/picture">
+                <pic:pic xmlns:pic="http://schemas.openxmlformats.org/drawingml/2006/picture">
+                  <pic:nvPicPr>
+                    <pic:cNvPr id="1" name=""/>
+                    <pic:cNvPicPr/>
+                  </pic:nvPicPr>
+                  <pic:blipFill>
+                    <a:blip r:embed="rId11"/>
+                    <a:stretch>
+                      <a:fillRect/>
+                    </a:stretch>
+                  </pic:blipFill>
+                  <pic:spPr>
+                    <a:xfrm>
+                      <a:off x="0" y="0"/>
+                      <a:ext cx="5731510" cy="3222625"/>
+                    </a:xfrm>
+                    <a:prstGeom prst="rect">
+                      <a:avLst/>
+                    </a:prstGeom>
+                  </pic:spPr>
+                </pic:pic>
+              </a:graphicData>
+            </a:graphic>
+          </wp:inline>
+        </w:drawing>
+      </w:r>
+    </w:p>
+    <w:p>
+      <w:pPr>
         <w:pStyle w:val="ListParagraph"/>
         <w:numPr>
           <w:ilvl w:val="0"/>
@@ -245,6 +697,74 @@
     <w:p>
       <w:pPr>
         <w:pStyle w:val="ListParagraph"/>
+        <w:jc w:val="both"/>
+        <w:rPr>
+          <w:sz w:val="24"/>
+          <w:szCs w:val="24"/>
+        </w:rPr>
+      </w:pPr>
+      <w:r>
+        <w:rPr>
+          <w:sz w:val="24"/>
+          <w:szCs w:val="24"/>
+        </w:rPr>
+        <w:t>select * from offices o left join employees e on o.`officeCode` = e.`officeCode`;</w:t>
+      </w:r>
+    </w:p>
+    <w:p>
+      <w:pPr>
+        <w:pStyle w:val="ListParagraph"/>
+        <w:jc w:val="both"/>
+        <w:rPr>
+          <w:sz w:val="24"/>
+          <w:szCs w:val="24"/>
+        </w:rPr>
+      </w:pPr>
+      <w:r>
+        <w:rPr>
+          <w:noProof/>
+        </w:rPr>
+        <w:lastRenderedPageBreak/>
+        <w:drawing>
+          <wp:inline distT="0" distB="0" distL="0" distR="0" wp14:anchorId="0C1A2C31" wp14:editId="6280E435">
+            <wp:extent cx="5731510" cy="3222625"/>
+            <wp:effectExtent l="0" t="0" r="2540" b="0"/>
+            <wp:docPr id="8" name="Picture 8"/>
+            <wp:cNvGraphicFramePr>
+              <a:graphicFrameLocks xmlns:a="http://schemas.openxmlformats.org/drawingml/2006/main" noChangeAspect="1"/>
+            </wp:cNvGraphicFramePr>
+            <a:graphic xmlns:a="http://schemas.openxmlformats.org/drawingml/2006/main">
+              <a:graphicData uri="http://schemas.openxmlformats.org/drawingml/2006/picture">
+                <pic:pic xmlns:pic="http://schemas.openxmlformats.org/drawingml/2006/picture">
+                  <pic:nvPicPr>
+                    <pic:cNvPr id="1" name=""/>
+                    <pic:cNvPicPr/>
+                  </pic:nvPicPr>
+                  <pic:blipFill>
+                    <a:blip r:embed="rId12"/>
+                    <a:stretch>
+                      <a:fillRect/>
+                    </a:stretch>
+                  </pic:blipFill>
+                  <pic:spPr>
+                    <a:xfrm>
+                      <a:off x="0" y="0"/>
+                      <a:ext cx="5731510" cy="3222625"/>
+                    </a:xfrm>
+                    <a:prstGeom prst="rect">
+                      <a:avLst/>
+                    </a:prstGeom>
+                  </pic:spPr>
+                </pic:pic>
+              </a:graphicData>
+            </a:graphic>
+          </wp:inline>
+        </w:drawing>
+      </w:r>
+    </w:p>
+    <w:p>
+      <w:pPr>
+        <w:pStyle w:val="ListParagraph"/>
         <w:numPr>
           <w:ilvl w:val="0"/>
           <w:numId w:val="2"/>
@@ -266,6 +786,72 @@
     <w:p>
       <w:pPr>
         <w:pStyle w:val="ListParagraph"/>
+        <w:jc w:val="both"/>
+        <w:rPr>
+          <w:sz w:val="24"/>
+          <w:szCs w:val="24"/>
+        </w:rPr>
+      </w:pPr>
+      <w:r>
+        <w:rPr>
+          <w:sz w:val="24"/>
+          <w:szCs w:val="24"/>
+        </w:rPr>
+        <w:t>select * from orders where status != 'Cancelled';</w:t>
+      </w:r>
+    </w:p>
+    <w:p>
+      <w:pPr>
+        <w:jc w:val="both"/>
+        <w:rPr>
+          <w:sz w:val="24"/>
+          <w:szCs w:val="24"/>
+        </w:rPr>
+      </w:pPr>
+      <w:r>
+        <w:rPr>
+          <w:noProof/>
+        </w:rPr>
+        <w:drawing>
+          <wp:inline distT="0" distB="0" distL="0" distR="0" wp14:anchorId="0B8BAF24" wp14:editId="4BA5CB16">
+            <wp:extent cx="5731510" cy="3222625"/>
+            <wp:effectExtent l="0" t="0" r="2540" b="0"/>
+            <wp:docPr id="9" name="Picture 9"/>
+            <wp:cNvGraphicFramePr>
+              <a:graphicFrameLocks xmlns:a="http://schemas.openxmlformats.org/drawingml/2006/main" noChangeAspect="1"/>
+            </wp:cNvGraphicFramePr>
+            <a:graphic xmlns:a="http://schemas.openxmlformats.org/drawingml/2006/main">
+              <a:graphicData uri="http://schemas.openxmlformats.org/drawingml/2006/picture">
+                <pic:pic xmlns:pic="http://schemas.openxmlformats.org/drawingml/2006/picture">
+                  <pic:nvPicPr>
+                    <pic:cNvPr id="1" name=""/>
+                    <pic:cNvPicPr/>
+                  </pic:nvPicPr>
+                  <pic:blipFill>
+                    <a:blip r:embed="rId13"/>
+                    <a:stretch>
+                      <a:fillRect/>
+                    </a:stretch>
+                  </pic:blipFill>
+                  <pic:spPr>
+                    <a:xfrm>
+                      <a:off x="0" y="0"/>
+                      <a:ext cx="5731510" cy="3222625"/>
+                    </a:xfrm>
+                    <a:prstGeom prst="rect">
+                      <a:avLst/>
+                    </a:prstGeom>
+                  </pic:spPr>
+                </pic:pic>
+              </a:graphicData>
+            </a:graphic>
+          </wp:inline>
+        </w:drawing>
+      </w:r>
+    </w:p>
+    <w:p>
+      <w:pPr>
+        <w:pStyle w:val="ListParagraph"/>
         <w:numPr>
           <w:ilvl w:val="0"/>
           <w:numId w:val="2"/>
@@ -286,6 +872,63 @@
     </w:p>
     <w:p>
       <w:pPr>
+        <w:jc w:val="both"/>
+        <w:rPr>
+          <w:sz w:val="24"/>
+          <w:szCs w:val="24"/>
+        </w:rPr>
+      </w:pPr>
+      <w:r>
+        <w:rPr>
+          <w:sz w:val="24"/>
+          <w:szCs w:val="24"/>
+        </w:rPr>
+        <w:lastRenderedPageBreak/>
+        <w:t>select * from productlines pl left join products p on pl.`productLine` = p.`productLine`;</w:t>
+      </w:r>
+      <w:r>
+        <w:rPr>
+          <w:noProof/>
+        </w:rPr>
+        <w:drawing>
+          <wp:inline distT="0" distB="0" distL="0" distR="0" wp14:anchorId="445433D4" wp14:editId="72044895">
+            <wp:extent cx="5731510" cy="3222625"/>
+            <wp:effectExtent l="0" t="0" r="2540" b="0"/>
+            <wp:docPr id="10" name="Picture 10"/>
+            <wp:cNvGraphicFramePr>
+              <a:graphicFrameLocks xmlns:a="http://schemas.openxmlformats.org/drawingml/2006/main" noChangeAspect="1"/>
+            </wp:cNvGraphicFramePr>
+            <a:graphic xmlns:a="http://schemas.openxmlformats.org/drawingml/2006/main">
+              <a:graphicData uri="http://schemas.openxmlformats.org/drawingml/2006/picture">
+                <pic:pic xmlns:pic="http://schemas.openxmlformats.org/drawingml/2006/picture">
+                  <pic:nvPicPr>
+                    <pic:cNvPr id="1" name=""/>
+                    <pic:cNvPicPr/>
+                  </pic:nvPicPr>
+                  <pic:blipFill>
+                    <a:blip r:embed="rId14"/>
+                    <a:stretch>
+                      <a:fillRect/>
+                    </a:stretch>
+                  </pic:blipFill>
+                  <pic:spPr>
+                    <a:xfrm>
+                      <a:off x="0" y="0"/>
+                      <a:ext cx="5731510" cy="3222625"/>
+                    </a:xfrm>
+                    <a:prstGeom prst="rect">
+                      <a:avLst/>
+                    </a:prstGeom>
+                  </pic:spPr>
+                </pic:pic>
+              </a:graphicData>
+            </a:graphic>
+          </wp:inline>
+        </w:drawing>
+      </w:r>
+    </w:p>
+    <w:p>
+      <w:pPr>
         <w:pStyle w:val="ListParagraph"/>
         <w:numPr>
           <w:ilvl w:val="0"/>
@@ -307,6 +950,71 @@
     </w:p>
     <w:p>
       <w:pPr>
+        <w:jc w:val="both"/>
+        <w:rPr>
+          <w:sz w:val="24"/>
+          <w:szCs w:val="24"/>
+        </w:rPr>
+      </w:pPr>
+      <w:r>
+        <w:rPr>
+          <w:sz w:val="24"/>
+          <w:szCs w:val="24"/>
+        </w:rPr>
+        <w:t>select * from customers c left join employees e on c.`salesRepEmployeeNumber` = e.`employeeNumber`;</w:t>
+      </w:r>
+    </w:p>
+    <w:p>
+      <w:pPr>
+        <w:jc w:val="both"/>
+        <w:rPr>
+          <w:sz w:val="24"/>
+          <w:szCs w:val="24"/>
+        </w:rPr>
+      </w:pPr>
+      <w:r>
+        <w:rPr>
+          <w:noProof/>
+        </w:rPr>
+        <w:drawing>
+          <wp:inline distT="0" distB="0" distL="0" distR="0" wp14:anchorId="095B9AD4" wp14:editId="6C736D84">
+            <wp:extent cx="5731510" cy="3222625"/>
+            <wp:effectExtent l="0" t="0" r="2540" b="0"/>
+            <wp:docPr id="11" name="Picture 11"/>
+            <wp:cNvGraphicFramePr>
+              <a:graphicFrameLocks xmlns:a="http://schemas.openxmlformats.org/drawingml/2006/main" noChangeAspect="1"/>
+            </wp:cNvGraphicFramePr>
+            <a:graphic xmlns:a="http://schemas.openxmlformats.org/drawingml/2006/main">
+              <a:graphicData uri="http://schemas.openxmlformats.org/drawingml/2006/picture">
+                <pic:pic xmlns:pic="http://schemas.openxmlformats.org/drawingml/2006/picture">
+                  <pic:nvPicPr>
+                    <pic:cNvPr id="1" name=""/>
+                    <pic:cNvPicPr/>
+                  </pic:nvPicPr>
+                  <pic:blipFill>
+                    <a:blip r:embed="rId15"/>
+                    <a:stretch>
+                      <a:fillRect/>
+                    </a:stretch>
+                  </pic:blipFill>
+                  <pic:spPr>
+                    <a:xfrm>
+                      <a:off x="0" y="0"/>
+                      <a:ext cx="5731510" cy="3222625"/>
+                    </a:xfrm>
+                    <a:prstGeom prst="rect">
+                      <a:avLst/>
+                    </a:prstGeom>
+                  </pic:spPr>
+                </pic:pic>
+              </a:graphicData>
+            </a:graphic>
+          </wp:inline>
+        </w:drawing>
+      </w:r>
+    </w:p>
+    <w:p>
+      <w:pPr>
         <w:pStyle w:val="ListParagraph"/>
         <w:numPr>
           <w:ilvl w:val="0"/>
@@ -328,6 +1036,72 @@
     </w:p>
     <w:p>
       <w:pPr>
+        <w:jc w:val="both"/>
+        <w:rPr>
+          <w:sz w:val="24"/>
+          <w:szCs w:val="24"/>
+        </w:rPr>
+      </w:pPr>
+      <w:r>
+        <w:rPr>
+          <w:sz w:val="24"/>
+          <w:szCs w:val="24"/>
+        </w:rPr>
+        <w:t>select * from employees e left join customers c on e.`employeeNumber` = c.`salesRepEmployeeNumber` UNION select * from employees e right join customers c on e.`employeeNumber` = c.`salesRepEmployeeNumber`;</w:t>
+      </w:r>
+    </w:p>
+    <w:p>
+      <w:pPr>
+        <w:jc w:val="both"/>
+        <w:rPr>
+          <w:sz w:val="24"/>
+          <w:szCs w:val="24"/>
+        </w:rPr>
+      </w:pPr>
+      <w:r>
+        <w:rPr>
+          <w:noProof/>
+        </w:rPr>
+        <w:lastRenderedPageBreak/>
+        <w:drawing>
+          <wp:inline distT="0" distB="0" distL="0" distR="0" wp14:anchorId="01894DB8" wp14:editId="7D65F84B">
+            <wp:extent cx="5731510" cy="3222625"/>
+            <wp:effectExtent l="0" t="0" r="2540" b="0"/>
+            <wp:docPr id="12" name="Picture 12"/>
+            <wp:cNvGraphicFramePr>
+              <a:graphicFrameLocks xmlns:a="http://schemas.openxmlformats.org/drawingml/2006/main" noChangeAspect="1"/>
+            </wp:cNvGraphicFramePr>
+            <a:graphic xmlns:a="http://schemas.openxmlformats.org/drawingml/2006/main">
+              <a:graphicData uri="http://schemas.openxmlformats.org/drawingml/2006/picture">
+                <pic:pic xmlns:pic="http://schemas.openxmlformats.org/drawingml/2006/picture">
+                  <pic:nvPicPr>
+                    <pic:cNvPr id="1" name=""/>
+                    <pic:cNvPicPr/>
+                  </pic:nvPicPr>
+                  <pic:blipFill>
+                    <a:blip r:embed="rId16"/>
+                    <a:stretch>
+                      <a:fillRect/>
+                    </a:stretch>
+                  </pic:blipFill>
+                  <pic:spPr>
+                    <a:xfrm>
+                      <a:off x="0" y="0"/>
+                      <a:ext cx="5731510" cy="3222625"/>
+                    </a:xfrm>
+                    <a:prstGeom prst="rect">
+                      <a:avLst/>
+                    </a:prstGeom>
+                  </pic:spPr>
+                </pic:pic>
+              </a:graphicData>
+            </a:graphic>
+          </wp:inline>
+        </w:drawing>
+      </w:r>
+    </w:p>
+    <w:p>
+      <w:pPr>
         <w:pStyle w:val="ListParagraph"/>
         <w:numPr>
           <w:ilvl w:val="0"/>
@@ -349,6 +1123,62 @@
     </w:p>
     <w:p>
       <w:pPr>
+        <w:jc w:val="both"/>
+        <w:rPr>
+          <w:sz w:val="24"/>
+          <w:szCs w:val="24"/>
+        </w:rPr>
+      </w:pPr>
+      <w:r>
+        <w:rPr>
+          <w:sz w:val="24"/>
+          <w:szCs w:val="24"/>
+        </w:rPr>
+        <w:t>select * from customers c left join orders o on c.`customerNumber` = o.`customerNumber` union select * from customers c right join orders o on c.`customerNumber` = o.`customerNumber`;</w:t>
+      </w:r>
+      <w:r>
+        <w:rPr>
+          <w:noProof/>
+        </w:rPr>
+        <w:drawing>
+          <wp:inline distT="0" distB="0" distL="0" distR="0" wp14:anchorId="0CE2E76C" wp14:editId="418F0B37">
+            <wp:extent cx="5731510" cy="3222625"/>
+            <wp:effectExtent l="0" t="0" r="2540" b="0"/>
+            <wp:docPr id="13" name="Picture 13"/>
+            <wp:cNvGraphicFramePr>
+              <a:graphicFrameLocks xmlns:a="http://schemas.openxmlformats.org/drawingml/2006/main" noChangeAspect="1"/>
+            </wp:cNvGraphicFramePr>
+            <a:graphic xmlns:a="http://schemas.openxmlformats.org/drawingml/2006/main">
+              <a:graphicData uri="http://schemas.openxmlformats.org/drawingml/2006/picture">
+                <pic:pic xmlns:pic="http://schemas.openxmlformats.org/drawingml/2006/picture">
+                  <pic:nvPicPr>
+                    <pic:cNvPr id="1" name=""/>
+                    <pic:cNvPicPr/>
+                  </pic:nvPicPr>
+                  <pic:blipFill>
+                    <a:blip r:embed="rId17"/>
+                    <a:stretch>
+                      <a:fillRect/>
+                    </a:stretch>
+                  </pic:blipFill>
+                  <pic:spPr>
+                    <a:xfrm>
+                      <a:off x="0" y="0"/>
+                      <a:ext cx="5731510" cy="3222625"/>
+                    </a:xfrm>
+                    <a:prstGeom prst="rect">
+                      <a:avLst/>
+                    </a:prstGeom>
+                  </pic:spPr>
+                </pic:pic>
+              </a:graphicData>
+            </a:graphic>
+          </wp:inline>
+        </w:drawing>
+      </w:r>
+    </w:p>
+    <w:p>
+      <w:pPr>
         <w:pStyle w:val="ListParagraph"/>
         <w:numPr>
           <w:ilvl w:val="0"/>
@@ -370,6 +1200,15 @@
     </w:p>
     <w:p>
       <w:pPr>
+        <w:jc w:val="both"/>
+        <w:rPr>
+          <w:sz w:val="24"/>
+          <w:szCs w:val="24"/>
+        </w:rPr>
+      </w:pPr>
+    </w:p>
+    <w:p>
+      <w:pPr>
         <w:pStyle w:val="ListParagraph"/>
         <w:numPr>
           <w:ilvl w:val="0"/>
@@ -407,6 +1246,7 @@
           <w:sz w:val="24"/>
           <w:szCs w:val="24"/>
         </w:rPr>
+        <w:lastRenderedPageBreak/>
         <w:t xml:space="preserve">Retrieve the distinct list of all product codes whose either quantity ordered is greater than 5 or quantity in stock in greater than 5. </w:t>
       </w:r>
     </w:p>
@@ -516,23 +1356,7 @@
           <w:sz w:val="24"/>
           <w:szCs w:val="24"/>
         </w:rPr>
-        <w:t xml:space="preserve">P.S: In order to achieve outer </w:t>
-      </w:r>
-      <w:proofErr w:type="gramStart"/>
-      <w:r>
-        <w:rPr>
-          <w:sz w:val="24"/>
-          <w:szCs w:val="24"/>
-        </w:rPr>
-        <w:t>join</w:t>
-      </w:r>
-      <w:proofErr w:type="gramEnd"/>
-      <w:r>
-        <w:rPr>
-          <w:sz w:val="24"/>
-          <w:szCs w:val="24"/>
-        </w:rPr>
-        <w:t xml:space="preserve"> you can take left join union with right join.</w:t>
+        <w:t>P.S: In order to achieve outer join you can take left join union with right join.</w:t>
       </w:r>
     </w:p>
     <w:sectPr>
@@ -546,7 +1370,7 @@
 </file>
 
 <file path=word/numbering.xml><?xml version="1.0" encoding="utf-8"?>
-<w:numbering xmlns:wpc="http://schemas.microsoft.com/office/word/2010/wordprocessingCanvas" xmlns:cx="http://schemas.microsoft.com/office/drawing/2014/chartex" xmlns:cx1="http://schemas.microsoft.com/office/drawing/2015/9/8/chartex" xmlns:cx2="http://schemas.microsoft.com/office/drawing/2015/10/21/chartex" xmlns:cx3="http://schemas.microsoft.com/office/drawing/2016/5/9/chartex" xmlns:cx4="http://schemas.microsoft.com/office/drawing/2016/5/10/chartex" xmlns:cx5="http://schemas.microsoft.com/office/drawing/2016/5/11/chartex" xmlns:cx6="http://schemas.microsoft.com/office/drawing/2016/5/12/chartex" xmlns:cx7="http://schemas.microsoft.com/office/drawing/2016/5/13/chartex" xmlns:cx8="http://schemas.microsoft.com/office/drawing/2016/5/14/chartex" xmlns:mc="http://schemas.openxmlformats.org/markup-compatibility/2006" xmlns:aink="http://schemas.microsoft.com/office/drawing/2016/ink" xmlns:am3d="http://schemas.microsoft.com/office/drawing/2017/model3d" xmlns:o="urn:schemas-microsoft-com:office:office" xmlns:oel="http://schemas.microsoft.com/office/2019/extlst" xmlns:r="http://schemas.openxmlformats.org/officeDocument/2006/relationships" xmlns:m="http://schemas.openxmlformats.org/officeDocument/2006/math" xmlns:v="urn:schemas-microsoft-com:vml" xmlns:wp14="http://schemas.microsoft.com/office/word/2010/wordprocessingDrawing" xmlns:wp="http://schemas.openxmlformats.org/drawingml/2006/wordprocessingDrawing" xmlns:w10="urn:schemas-microsoft-com:office:word" xmlns:w="http://schemas.openxmlformats.org/wordprocessingml/2006/main" xmlns:w14="http://schemas.microsoft.com/office/word/2010/wordml" xmlns:w15="http://schemas.microsoft.com/office/word/2012/wordml" xmlns:w16cex="http://schemas.microsoft.com/office/word/2018/wordml/cex" xmlns:w16cid="http://schemas.microsoft.com/office/word/2016/wordml/cid" xmlns:w16="http://schemas.microsoft.com/office/word/2018/wordml" xmlns:w16du="http://schemas.microsoft.com/office/word/2023/wordml/word16du" xmlns:w16sdtdh="http://schemas.microsoft.com/office/word/2020/wordml/sdtdatahash" xmlns:w16se="http://schemas.microsoft.com/office/word/2015/wordml/symex" xmlns:wpg="http://schemas.microsoft.com/office/word/2010/wordprocessingGroup" xmlns:wpi="http://schemas.microsoft.com/office/word/2010/wordprocessingInk" xmlns:wne="http://schemas.microsoft.com/office/word/2006/wordml" xmlns:wps="http://schemas.microsoft.com/office/word/2010/wordprocessingShape" mc:Ignorable="w14 w15 w16se w16cid w16 w16cex w16sdtdh w16du wp14">
+<w:numbering xmlns:wpc="http://schemas.microsoft.com/office/word/2010/wordprocessingCanvas" xmlns:cx="http://schemas.microsoft.com/office/drawing/2014/chartex" xmlns:cx1="http://schemas.microsoft.com/office/drawing/2015/9/8/chartex" xmlns:cx2="http://schemas.microsoft.com/office/drawing/2015/10/21/chartex" xmlns:cx3="http://schemas.microsoft.com/office/drawing/2016/5/9/chartex" xmlns:cx4="http://schemas.microsoft.com/office/drawing/2016/5/10/chartex" xmlns:cx5="http://schemas.microsoft.com/office/drawing/2016/5/11/chartex" xmlns:cx6="http://schemas.microsoft.com/office/drawing/2016/5/12/chartex" xmlns:cx7="http://schemas.microsoft.com/office/drawing/2016/5/13/chartex" xmlns:cx8="http://schemas.microsoft.com/office/drawing/2016/5/14/chartex" xmlns:mc="http://schemas.openxmlformats.org/markup-compatibility/2006" xmlns:aink="http://schemas.microsoft.com/office/drawing/2016/ink" xmlns:am3d="http://schemas.microsoft.com/office/drawing/2017/model3d" xmlns:o="urn:schemas-microsoft-com:office:office" xmlns:r="http://schemas.openxmlformats.org/officeDocument/2006/relationships" xmlns:m="http://schemas.openxmlformats.org/officeDocument/2006/math" xmlns:v="urn:schemas-microsoft-com:vml" xmlns:wp14="http://schemas.microsoft.com/office/word/2010/wordprocessingDrawing" xmlns:wp="http://schemas.openxmlformats.org/drawingml/2006/wordprocessingDrawing" xmlns:w10="urn:schemas-microsoft-com:office:word" xmlns:w="http://schemas.openxmlformats.org/wordprocessingml/2006/main" xmlns:w14="http://schemas.microsoft.com/office/word/2010/wordml" xmlns:w15="http://schemas.microsoft.com/office/word/2012/wordml" xmlns:w16cex="http://schemas.microsoft.com/office/word/2018/wordml/cex" xmlns:w16cid="http://schemas.microsoft.com/office/word/2016/wordml/cid" xmlns:w16="http://schemas.microsoft.com/office/word/2018/wordml" xmlns:w16sdtdh="http://schemas.microsoft.com/office/word/2020/wordml/sdtdatahash" xmlns:w16se="http://schemas.microsoft.com/office/word/2015/wordml/symex" xmlns:wpg="http://schemas.microsoft.com/office/word/2010/wordprocessingGroup" xmlns:wpi="http://schemas.microsoft.com/office/word/2010/wordprocessingInk" xmlns:wne="http://schemas.microsoft.com/office/word/2006/wordml" xmlns:wps="http://schemas.microsoft.com/office/word/2010/wordprocessingShape" mc:Ignorable="w14 w15 w16se w16cid w16 w16cex w16sdtdh wp14">
   <w:abstractNum w:abstractNumId="0" w15:restartNumberingAfterBreak="0">
     <w:nsid w:val="364B124E"/>
     <w:multiLevelType w:val="hybridMultilevel"/>
@@ -725,17 +1549,17 @@
       </w:pPr>
     </w:lvl>
   </w:abstractNum>
-  <w:num w:numId="1" w16cid:durableId="105467281">
+  <w:num w:numId="1">
     <w:abstractNumId w:val="0"/>
   </w:num>
-  <w:num w:numId="2" w16cid:durableId="681205416">
+  <w:num w:numId="2">
     <w:abstractNumId w:val="1"/>
   </w:num>
 </w:numbering>
 </file>
 
 <file path=word/styles.xml><?xml version="1.0" encoding="utf-8"?>
-<w:styles xmlns:mc="http://schemas.openxmlformats.org/markup-compatibility/2006" xmlns:r="http://schemas.openxmlformats.org/officeDocument/2006/relationships" xmlns:w="http://schemas.openxmlformats.org/wordprocessingml/2006/main" xmlns:w14="http://schemas.microsoft.com/office/word/2010/wordml" xmlns:w15="http://schemas.microsoft.com/office/word/2012/wordml" xmlns:w16cex="http://schemas.microsoft.com/office/word/2018/wordml/cex" xmlns:w16cid="http://schemas.microsoft.com/office/word/2016/wordml/cid" xmlns:w16="http://schemas.microsoft.com/office/word/2018/wordml" xmlns:w16du="http://schemas.microsoft.com/office/word/2023/wordml/word16du" xmlns:w16sdtdh="http://schemas.microsoft.com/office/word/2020/wordml/sdtdatahash" xmlns:w16se="http://schemas.microsoft.com/office/word/2015/wordml/symex" mc:Ignorable="w14 w15 w16se w16cid w16 w16cex w16sdtdh w16du">
+<w:styles xmlns:mc="http://schemas.openxmlformats.org/markup-compatibility/2006" xmlns:r="http://schemas.openxmlformats.org/officeDocument/2006/relationships" xmlns:w="http://schemas.openxmlformats.org/wordprocessingml/2006/main" xmlns:w14="http://schemas.microsoft.com/office/word/2010/wordml" xmlns:w15="http://schemas.microsoft.com/office/word/2012/wordml" xmlns:w16cex="http://schemas.microsoft.com/office/word/2018/wordml/cex" xmlns:w16cid="http://schemas.microsoft.com/office/word/2016/wordml/cid" xmlns:w16="http://schemas.microsoft.com/office/word/2018/wordml" xmlns:w16sdtdh="http://schemas.microsoft.com/office/word/2020/wordml/sdtdatahash" xmlns:w16se="http://schemas.microsoft.com/office/word/2015/wordml/symex" mc:Ignorable="w14 w15 w16se w16cid w16 w16cex w16sdtdh">
   <w:docDefaults>
     <w:rPrDefault>
       <w:rPr>
@@ -743,7 +1567,7 @@
         <w:kern w:val="2"/>
         <w:sz w:val="22"/>
         <w:szCs w:val="22"/>
-        <w:lang w:val="en-PK" w:eastAsia="en-US" w:bidi="ar-SA"/>
+        <w:lang w:eastAsia="en-US" w:bidi="ar-SA"/>
         <w14:ligatures w14:val="standardContextual"/>
       </w:rPr>
     </w:rPrDefault>

</xml_diff>

<commit_message>
completed and submitted database lab 9 file
</commit_message>
<xml_diff>
--- a/DatabaseLab9/DB_PracticeLab_09.docx
+++ b/DatabaseLab9/DB_PracticeLab_09.docx
@@ -1,6 +1,6 @@
 
 <file path=word/document.xml><?xml version="1.0" encoding="utf-8"?>
-<w:document xmlns:wpc="http://schemas.microsoft.com/office/word/2010/wordprocessingCanvas" xmlns:cx="http://schemas.microsoft.com/office/drawing/2014/chartex" xmlns:cx1="http://schemas.microsoft.com/office/drawing/2015/9/8/chartex" xmlns:cx2="http://schemas.microsoft.com/office/drawing/2015/10/21/chartex" xmlns:cx3="http://schemas.microsoft.com/office/drawing/2016/5/9/chartex" xmlns:cx4="http://schemas.microsoft.com/office/drawing/2016/5/10/chartex" xmlns:cx5="http://schemas.microsoft.com/office/drawing/2016/5/11/chartex" xmlns:cx6="http://schemas.microsoft.com/office/drawing/2016/5/12/chartex" xmlns:cx7="http://schemas.microsoft.com/office/drawing/2016/5/13/chartex" xmlns:cx8="http://schemas.microsoft.com/office/drawing/2016/5/14/chartex" xmlns:mc="http://schemas.openxmlformats.org/markup-compatibility/2006" xmlns:aink="http://schemas.microsoft.com/office/drawing/2016/ink" xmlns:am3d="http://schemas.microsoft.com/office/drawing/2017/model3d" xmlns:o="urn:schemas-microsoft-com:office:office" xmlns:r="http://schemas.openxmlformats.org/officeDocument/2006/relationships" xmlns:m="http://schemas.openxmlformats.org/officeDocument/2006/math" xmlns:v="urn:schemas-microsoft-com:vml" xmlns:wp14="http://schemas.microsoft.com/office/word/2010/wordprocessingDrawing" xmlns:wp="http://schemas.openxmlformats.org/drawingml/2006/wordprocessingDrawing" xmlns:w10="urn:schemas-microsoft-com:office:word" xmlns:w="http://schemas.openxmlformats.org/wordprocessingml/2006/main" xmlns:w14="http://schemas.microsoft.com/office/word/2010/wordml" xmlns:w15="http://schemas.microsoft.com/office/word/2012/wordml" xmlns:w16cex="http://schemas.microsoft.com/office/word/2018/wordml/cex" xmlns:w16cid="http://schemas.microsoft.com/office/word/2016/wordml/cid" xmlns:w16="http://schemas.microsoft.com/office/word/2018/wordml" xmlns:w16sdtdh="http://schemas.microsoft.com/office/word/2020/wordml/sdtdatahash" xmlns:w16se="http://schemas.microsoft.com/office/word/2015/wordml/symex" xmlns:wpg="http://schemas.microsoft.com/office/word/2010/wordprocessingGroup" xmlns:wpi="http://schemas.microsoft.com/office/word/2010/wordprocessingInk" xmlns:wne="http://schemas.microsoft.com/office/word/2006/wordml" xmlns:wps="http://schemas.microsoft.com/office/word/2010/wordprocessingShape" mc:Ignorable="w14 w15 w16se w16cid w16 w16cex w16sdtdh wp14">
+<w:document xmlns:wpc="http://schemas.microsoft.com/office/word/2010/wordprocessingCanvas" xmlns:cx="http://schemas.microsoft.com/office/drawing/2014/chartex" xmlns:cx1="http://schemas.microsoft.com/office/drawing/2015/9/8/chartex" xmlns:cx2="http://schemas.microsoft.com/office/drawing/2015/10/21/chartex" xmlns:cx3="http://schemas.microsoft.com/office/drawing/2016/5/9/chartex" xmlns:cx4="http://schemas.microsoft.com/office/drawing/2016/5/10/chartex" xmlns:cx5="http://schemas.microsoft.com/office/drawing/2016/5/11/chartex" xmlns:cx6="http://schemas.microsoft.com/office/drawing/2016/5/12/chartex" xmlns:cx7="http://schemas.microsoft.com/office/drawing/2016/5/13/chartex" xmlns:cx8="http://schemas.microsoft.com/office/drawing/2016/5/14/chartex" xmlns:mc="http://schemas.openxmlformats.org/markup-compatibility/2006" xmlns:aink="http://schemas.microsoft.com/office/drawing/2016/ink" xmlns:am3d="http://schemas.microsoft.com/office/drawing/2017/model3d" xmlns:o="urn:schemas-microsoft-com:office:office" xmlns:oel="http://schemas.microsoft.com/office/2019/extlst" xmlns:r="http://schemas.openxmlformats.org/officeDocument/2006/relationships" xmlns:m="http://schemas.openxmlformats.org/officeDocument/2006/math" xmlns:v="urn:schemas-microsoft-com:vml" xmlns:wp14="http://schemas.microsoft.com/office/word/2010/wordprocessingDrawing" xmlns:wp="http://schemas.openxmlformats.org/drawingml/2006/wordprocessingDrawing" xmlns:w10="urn:schemas-microsoft-com:office:word" xmlns:w="http://schemas.openxmlformats.org/wordprocessingml/2006/main" xmlns:w14="http://schemas.microsoft.com/office/word/2010/wordml" xmlns:w15="http://schemas.microsoft.com/office/word/2012/wordml" xmlns:w16cex="http://schemas.microsoft.com/office/word/2018/wordml/cex" xmlns:w16cid="http://schemas.microsoft.com/office/word/2016/wordml/cid" xmlns:w16="http://schemas.microsoft.com/office/word/2018/wordml" xmlns:w16du="http://schemas.microsoft.com/office/word/2023/wordml/word16du" xmlns:w16sdtdh="http://schemas.microsoft.com/office/word/2020/wordml/sdtdatahash" xmlns:w16se="http://schemas.microsoft.com/office/word/2015/wordml/symex" xmlns:wpg="http://schemas.microsoft.com/office/word/2010/wordprocessingGroup" xmlns:wpi="http://schemas.microsoft.com/office/word/2010/wordprocessingInk" xmlns:wne="http://schemas.microsoft.com/office/word/2006/wordml" xmlns:wps="http://schemas.microsoft.com/office/word/2010/wordprocessingShape" mc:Ignorable="w14 w15 w16se w16cid w16 w16cex w16sdtdh w16du wp14">
   <w:body>
     <w:p>
       <w:pPr>
@@ -1206,6 +1206,63 @@
           <w:szCs w:val="24"/>
         </w:rPr>
       </w:pPr>
+      <w:r>
+        <w:rPr>
+          <w:sz w:val="24"/>
+          <w:szCs w:val="24"/>
+        </w:rPr>
+        <w:t>select * from productlines pl left join products pr on pl.`productLine` = pr.`productLine` UNION select * from productlines pl right join products pr on pl.`productLine` = pr.`productLine`;</w:t>
+      </w:r>
+    </w:p>
+    <w:p>
+      <w:pPr>
+        <w:jc w:val="both"/>
+        <w:rPr>
+          <w:sz w:val="24"/>
+          <w:szCs w:val="24"/>
+        </w:rPr>
+      </w:pPr>
+      <w:r>
+        <w:rPr>
+          <w:noProof/>
+        </w:rPr>
+        <w:lastRenderedPageBreak/>
+        <w:drawing>
+          <wp:inline distT="0" distB="0" distL="0" distR="0" wp14:anchorId="4733FFC1" wp14:editId="600A3745">
+            <wp:extent cx="5731510" cy="3582035"/>
+            <wp:effectExtent l="0" t="0" r="2540" b="0"/>
+            <wp:docPr id="1928648778" name="Picture 1"/>
+            <wp:cNvGraphicFramePr>
+              <a:graphicFrameLocks xmlns:a="http://schemas.openxmlformats.org/drawingml/2006/main" noChangeAspect="1"/>
+            </wp:cNvGraphicFramePr>
+            <a:graphic xmlns:a="http://schemas.openxmlformats.org/drawingml/2006/main">
+              <a:graphicData uri="http://schemas.openxmlformats.org/drawingml/2006/picture">
+                <pic:pic xmlns:pic="http://schemas.openxmlformats.org/drawingml/2006/picture">
+                  <pic:nvPicPr>
+                    <pic:cNvPr id="1928648778" name=""/>
+                    <pic:cNvPicPr/>
+                  </pic:nvPicPr>
+                  <pic:blipFill>
+                    <a:blip r:embed="rId18"/>
+                    <a:stretch>
+                      <a:fillRect/>
+                    </a:stretch>
+                  </pic:blipFill>
+                  <pic:spPr>
+                    <a:xfrm>
+                      <a:off x="0" y="0"/>
+                      <a:ext cx="5731510" cy="3582035"/>
+                    </a:xfrm>
+                    <a:prstGeom prst="rect">
+                      <a:avLst/>
+                    </a:prstGeom>
+                  </pic:spPr>
+                </pic:pic>
+              </a:graphicData>
+            </a:graphic>
+          </wp:inline>
+        </w:drawing>
+      </w:r>
     </w:p>
     <w:p>
       <w:pPr>
@@ -1230,6 +1287,72 @@
     </w:p>
     <w:p>
       <w:pPr>
+        <w:jc w:val="both"/>
+        <w:rPr>
+          <w:sz w:val="24"/>
+          <w:szCs w:val="24"/>
+        </w:rPr>
+      </w:pPr>
+      <w:r>
+        <w:rPr>
+          <w:sz w:val="24"/>
+          <w:szCs w:val="24"/>
+        </w:rPr>
+        <w:t>select * from employees e left join customers c on e.`employeeNumber` = c.`salesRepEmployeeNumber` UNION select * from employees e right join customers c on e.`employeeNumber` = c.`salesRepEmployeeNumber` where c.`contactFirstName` like '%a%';</w:t>
+      </w:r>
+    </w:p>
+    <w:p>
+      <w:pPr>
+        <w:jc w:val="both"/>
+        <w:rPr>
+          <w:sz w:val="24"/>
+          <w:szCs w:val="24"/>
+        </w:rPr>
+      </w:pPr>
+      <w:r>
+        <w:rPr>
+          <w:sz w:val="24"/>
+          <w:szCs w:val="24"/>
+        </w:rPr>
+        <w:drawing>
+          <wp:inline distT="0" distB="0" distL="0" distR="0" wp14:anchorId="151F6313" wp14:editId="584EB9C4">
+            <wp:extent cx="5731510" cy="3582035"/>
+            <wp:effectExtent l="0" t="0" r="2540" b="0"/>
+            <wp:docPr id="321605264" name="Picture 1"/>
+            <wp:cNvGraphicFramePr>
+              <a:graphicFrameLocks xmlns:a="http://schemas.openxmlformats.org/drawingml/2006/main" noChangeAspect="1"/>
+            </wp:cNvGraphicFramePr>
+            <a:graphic xmlns:a="http://schemas.openxmlformats.org/drawingml/2006/main">
+              <a:graphicData uri="http://schemas.openxmlformats.org/drawingml/2006/picture">
+                <pic:pic xmlns:pic="http://schemas.openxmlformats.org/drawingml/2006/picture">
+                  <pic:nvPicPr>
+                    <pic:cNvPr id="321605264" name=""/>
+                    <pic:cNvPicPr/>
+                  </pic:nvPicPr>
+                  <pic:blipFill>
+                    <a:blip r:embed="rId19"/>
+                    <a:stretch>
+                      <a:fillRect/>
+                    </a:stretch>
+                  </pic:blipFill>
+                  <pic:spPr>
+                    <a:xfrm>
+                      <a:off x="0" y="0"/>
+                      <a:ext cx="5731510" cy="3582035"/>
+                    </a:xfrm>
+                    <a:prstGeom prst="rect">
+                      <a:avLst/>
+                    </a:prstGeom>
+                  </pic:spPr>
+                </pic:pic>
+              </a:graphicData>
+            </a:graphic>
+          </wp:inline>
+        </w:drawing>
+      </w:r>
+    </w:p>
+    <w:p>
+      <w:pPr>
         <w:pStyle w:val="ListParagraph"/>
         <w:numPr>
           <w:ilvl w:val="0"/>
@@ -1246,8 +1369,73 @@
           <w:sz w:val="24"/>
           <w:szCs w:val="24"/>
         </w:rPr>
+        <w:t xml:space="preserve">Retrieve the distinct list of all product codes whose either quantity ordered is greater than 5 or quantity in stock in greater than 5. </w:t>
+      </w:r>
+    </w:p>
+    <w:p>
+      <w:pPr>
+        <w:jc w:val="both"/>
+        <w:rPr>
+          <w:sz w:val="24"/>
+          <w:szCs w:val="24"/>
+        </w:rPr>
+      </w:pPr>
+      <w:r>
+        <w:rPr>
+          <w:sz w:val="24"/>
+          <w:szCs w:val="24"/>
+        </w:rPr>
         <w:lastRenderedPageBreak/>
-        <w:t xml:space="preserve">Retrieve the distinct list of all product codes whose either quantity ordered is greater than 5 or quantity in stock in greater than 5. </w:t>
+        <w:t>select distinct pr.`productCode` from products pr left join orderdetails od on pr.`productCode` = od.`productCode` where od.`quantityOrdered` &gt; 5;</w:t>
+      </w:r>
+    </w:p>
+    <w:p>
+      <w:pPr>
+        <w:jc w:val="both"/>
+        <w:rPr>
+          <w:sz w:val="24"/>
+          <w:szCs w:val="24"/>
+        </w:rPr>
+      </w:pPr>
+      <w:r>
+        <w:rPr>
+          <w:noProof/>
+        </w:rPr>
+        <w:drawing>
+          <wp:inline distT="0" distB="0" distL="0" distR="0" wp14:anchorId="652D7FE4" wp14:editId="5303EFCE">
+            <wp:extent cx="5731510" cy="3582035"/>
+            <wp:effectExtent l="0" t="0" r="2540" b="0"/>
+            <wp:docPr id="1453212822" name="Picture 1"/>
+            <wp:cNvGraphicFramePr>
+              <a:graphicFrameLocks xmlns:a="http://schemas.openxmlformats.org/drawingml/2006/main" noChangeAspect="1"/>
+            </wp:cNvGraphicFramePr>
+            <a:graphic xmlns:a="http://schemas.openxmlformats.org/drawingml/2006/main">
+              <a:graphicData uri="http://schemas.openxmlformats.org/drawingml/2006/picture">
+                <pic:pic xmlns:pic="http://schemas.openxmlformats.org/drawingml/2006/picture">
+                  <pic:nvPicPr>
+                    <pic:cNvPr id="1453212822" name=""/>
+                    <pic:cNvPicPr/>
+                  </pic:nvPicPr>
+                  <pic:blipFill>
+                    <a:blip r:embed="rId20"/>
+                    <a:stretch>
+                      <a:fillRect/>
+                    </a:stretch>
+                  </pic:blipFill>
+                  <pic:spPr>
+                    <a:xfrm>
+                      <a:off x="0" y="0"/>
+                      <a:ext cx="5731510" cy="3582035"/>
+                    </a:xfrm>
+                    <a:prstGeom prst="rect">
+                      <a:avLst/>
+                    </a:prstGeom>
+                  </pic:spPr>
+                </pic:pic>
+              </a:graphicData>
+            </a:graphic>
+          </wp:inline>
+        </w:drawing>
       </w:r>
     </w:p>
     <w:p>
@@ -1273,6 +1461,72 @@
     </w:p>
     <w:p>
       <w:pPr>
+        <w:jc w:val="both"/>
+        <w:rPr>
+          <w:sz w:val="24"/>
+          <w:szCs w:val="24"/>
+        </w:rPr>
+      </w:pPr>
+      <w:r>
+        <w:rPr>
+          <w:sz w:val="24"/>
+          <w:szCs w:val="24"/>
+        </w:rPr>
+        <w:t>select distinct o.country from employees e left join offices o on e.`officeCode` = o.`officeCode` union select distinct cst.country from customers cst left join offices o on cst.country = o.country;</w:t>
+      </w:r>
+    </w:p>
+    <w:p>
+      <w:pPr>
+        <w:jc w:val="both"/>
+        <w:rPr>
+          <w:sz w:val="24"/>
+          <w:szCs w:val="24"/>
+        </w:rPr>
+      </w:pPr>
+      <w:r>
+        <w:rPr>
+          <w:noProof/>
+        </w:rPr>
+        <w:lastRenderedPageBreak/>
+        <w:drawing>
+          <wp:inline distT="0" distB="0" distL="0" distR="0" wp14:anchorId="7B34A9B9" wp14:editId="657C6E98">
+            <wp:extent cx="5731510" cy="3582035"/>
+            <wp:effectExtent l="0" t="0" r="2540" b="0"/>
+            <wp:docPr id="1204305449" name="Picture 1"/>
+            <wp:cNvGraphicFramePr>
+              <a:graphicFrameLocks xmlns:a="http://schemas.openxmlformats.org/drawingml/2006/main" noChangeAspect="1"/>
+            </wp:cNvGraphicFramePr>
+            <a:graphic xmlns:a="http://schemas.openxmlformats.org/drawingml/2006/main">
+              <a:graphicData uri="http://schemas.openxmlformats.org/drawingml/2006/picture">
+                <pic:pic xmlns:pic="http://schemas.openxmlformats.org/drawingml/2006/picture">
+                  <pic:nvPicPr>
+                    <pic:cNvPr id="1204305449" name=""/>
+                    <pic:cNvPicPr/>
+                  </pic:nvPicPr>
+                  <pic:blipFill>
+                    <a:blip r:embed="rId21"/>
+                    <a:stretch>
+                      <a:fillRect/>
+                    </a:stretch>
+                  </pic:blipFill>
+                  <pic:spPr>
+                    <a:xfrm>
+                      <a:off x="0" y="0"/>
+                      <a:ext cx="5731510" cy="3582035"/>
+                    </a:xfrm>
+                    <a:prstGeom prst="rect">
+                      <a:avLst/>
+                    </a:prstGeom>
+                  </pic:spPr>
+                </pic:pic>
+              </a:graphicData>
+            </a:graphic>
+          </wp:inline>
+        </w:drawing>
+      </w:r>
+    </w:p>
+    <w:p>
+      <w:pPr>
         <w:pStyle w:val="ListParagraph"/>
         <w:numPr>
           <w:ilvl w:val="0"/>
@@ -1294,6 +1548,87 @@
     </w:p>
     <w:p>
       <w:pPr>
+        <w:jc w:val="both"/>
+        <w:rPr>
+          <w:sz w:val="24"/>
+          <w:szCs w:val="24"/>
+        </w:rPr>
+      </w:pPr>
+      <w:r>
+        <w:rPr>
+          <w:sz w:val="24"/>
+          <w:szCs w:val="24"/>
+        </w:rPr>
+        <w:t>select pr.`productName`, pl.`productLine` from products pr join productlines pl on</w:t>
+      </w:r>
+    </w:p>
+    <w:p>
+      <w:pPr>
+        <w:jc w:val="both"/>
+        <w:rPr>
+          <w:sz w:val="24"/>
+          <w:szCs w:val="24"/>
+        </w:rPr>
+      </w:pPr>
+      <w:r>
+        <w:rPr>
+          <w:sz w:val="24"/>
+          <w:szCs w:val="24"/>
+        </w:rPr>
+        <w:t>pr.`productLine` = pl.`productLine`;</w:t>
+      </w:r>
+    </w:p>
+    <w:p>
+      <w:pPr>
+        <w:jc w:val="both"/>
+        <w:rPr>
+          <w:sz w:val="24"/>
+          <w:szCs w:val="24"/>
+        </w:rPr>
+      </w:pPr>
+      <w:r>
+        <w:rPr>
+          <w:noProof/>
+        </w:rPr>
+        <w:drawing>
+          <wp:inline distT="0" distB="0" distL="0" distR="0" wp14:anchorId="7615B482" wp14:editId="3664E5B1">
+            <wp:extent cx="5731510" cy="3582035"/>
+            <wp:effectExtent l="0" t="0" r="2540" b="0"/>
+            <wp:docPr id="1954967452" name="Picture 1"/>
+            <wp:cNvGraphicFramePr>
+              <a:graphicFrameLocks xmlns:a="http://schemas.openxmlformats.org/drawingml/2006/main" noChangeAspect="1"/>
+            </wp:cNvGraphicFramePr>
+            <a:graphic xmlns:a="http://schemas.openxmlformats.org/drawingml/2006/main">
+              <a:graphicData uri="http://schemas.openxmlformats.org/drawingml/2006/picture">
+                <pic:pic xmlns:pic="http://schemas.openxmlformats.org/drawingml/2006/picture">
+                  <pic:nvPicPr>
+                    <pic:cNvPr id="1954967452" name=""/>
+                    <pic:cNvPicPr/>
+                  </pic:nvPicPr>
+                  <pic:blipFill>
+                    <a:blip r:embed="rId22"/>
+                    <a:stretch>
+                      <a:fillRect/>
+                    </a:stretch>
+                  </pic:blipFill>
+                  <pic:spPr>
+                    <a:xfrm>
+                      <a:off x="0" y="0"/>
+                      <a:ext cx="5731510" cy="3582035"/>
+                    </a:xfrm>
+                    <a:prstGeom prst="rect">
+                      <a:avLst/>
+                    </a:prstGeom>
+                  </pic:spPr>
+                </pic:pic>
+              </a:graphicData>
+            </a:graphic>
+          </wp:inline>
+        </w:drawing>
+      </w:r>
+    </w:p>
+    <w:p>
+      <w:pPr>
         <w:pStyle w:val="ListParagraph"/>
         <w:numPr>
           <w:ilvl w:val="0"/>
@@ -1315,6 +1650,72 @@
     </w:p>
     <w:p>
       <w:pPr>
+        <w:jc w:val="both"/>
+        <w:rPr>
+          <w:sz w:val="24"/>
+          <w:szCs w:val="24"/>
+        </w:rPr>
+      </w:pPr>
+      <w:r>
+        <w:rPr>
+          <w:sz w:val="24"/>
+          <w:szCs w:val="24"/>
+        </w:rPr>
+        <w:lastRenderedPageBreak/>
+        <w:t>select * from employees e right join offices o on e.`officeCode` = o.`officeCode` where e.`firstName` like '%a%' or e.`firstName` like '%s%';</w:t>
+      </w:r>
+    </w:p>
+    <w:p>
+      <w:pPr>
+        <w:jc w:val="both"/>
+        <w:rPr>
+          <w:sz w:val="24"/>
+          <w:szCs w:val="24"/>
+        </w:rPr>
+      </w:pPr>
+      <w:r>
+        <w:rPr>
+          <w:noProof/>
+        </w:rPr>
+        <w:drawing>
+          <wp:inline distT="0" distB="0" distL="0" distR="0" wp14:anchorId="730D28CD" wp14:editId="79C3FE4B">
+            <wp:extent cx="5731510" cy="3582035"/>
+            <wp:effectExtent l="0" t="0" r="2540" b="0"/>
+            <wp:docPr id="1017883329" name="Picture 1"/>
+            <wp:cNvGraphicFramePr>
+              <a:graphicFrameLocks xmlns:a="http://schemas.openxmlformats.org/drawingml/2006/main" noChangeAspect="1"/>
+            </wp:cNvGraphicFramePr>
+            <a:graphic xmlns:a="http://schemas.openxmlformats.org/drawingml/2006/main">
+              <a:graphicData uri="http://schemas.openxmlformats.org/drawingml/2006/picture">
+                <pic:pic xmlns:pic="http://schemas.openxmlformats.org/drawingml/2006/picture">
+                  <pic:nvPicPr>
+                    <pic:cNvPr id="1017883329" name=""/>
+                    <pic:cNvPicPr/>
+                  </pic:nvPicPr>
+                  <pic:blipFill>
+                    <a:blip r:embed="rId23"/>
+                    <a:stretch>
+                      <a:fillRect/>
+                    </a:stretch>
+                  </pic:blipFill>
+                  <pic:spPr>
+                    <a:xfrm>
+                      <a:off x="0" y="0"/>
+                      <a:ext cx="5731510" cy="3582035"/>
+                    </a:xfrm>
+                    <a:prstGeom prst="rect">
+                      <a:avLst/>
+                    </a:prstGeom>
+                  </pic:spPr>
+                </pic:pic>
+              </a:graphicData>
+            </a:graphic>
+          </wp:inline>
+        </w:drawing>
+      </w:r>
+    </w:p>
+    <w:p>
+      <w:pPr>
         <w:pStyle w:val="ListParagraph"/>
         <w:numPr>
           <w:ilvl w:val="0"/>
@@ -1342,6 +1743,62 @@
           <w:szCs w:val="24"/>
         </w:rPr>
       </w:pPr>
+      <w:r>
+        <w:rPr>
+          <w:sz w:val="24"/>
+          <w:szCs w:val="24"/>
+        </w:rPr>
+        <w:t>select * from orders o left join customers c on o.`customerNumber` = c.`customerNumber`;</w:t>
+      </w:r>
+    </w:p>
+    <w:p>
+      <w:pPr>
+        <w:jc w:val="both"/>
+        <w:rPr>
+          <w:sz w:val="24"/>
+          <w:szCs w:val="24"/>
+        </w:rPr>
+      </w:pPr>
+      <w:r>
+        <w:rPr>
+          <w:noProof/>
+        </w:rPr>
+        <w:drawing>
+          <wp:inline distT="0" distB="0" distL="0" distR="0" wp14:anchorId="3EB6F741" wp14:editId="5DBC9B33">
+            <wp:extent cx="5731510" cy="3582035"/>
+            <wp:effectExtent l="0" t="0" r="2540" b="0"/>
+            <wp:docPr id="1758338843" name="Picture 1"/>
+            <wp:cNvGraphicFramePr>
+              <a:graphicFrameLocks xmlns:a="http://schemas.openxmlformats.org/drawingml/2006/main" noChangeAspect="1"/>
+            </wp:cNvGraphicFramePr>
+            <a:graphic xmlns:a="http://schemas.openxmlformats.org/drawingml/2006/main">
+              <a:graphicData uri="http://schemas.openxmlformats.org/drawingml/2006/picture">
+                <pic:pic xmlns:pic="http://schemas.openxmlformats.org/drawingml/2006/picture">
+                  <pic:nvPicPr>
+                    <pic:cNvPr id="1758338843" name=""/>
+                    <pic:cNvPicPr/>
+                  </pic:nvPicPr>
+                  <pic:blipFill>
+                    <a:blip r:embed="rId24"/>
+                    <a:stretch>
+                      <a:fillRect/>
+                    </a:stretch>
+                  </pic:blipFill>
+                  <pic:spPr>
+                    <a:xfrm>
+                      <a:off x="0" y="0"/>
+                      <a:ext cx="5731510" cy="3582035"/>
+                    </a:xfrm>
+                    <a:prstGeom prst="rect">
+                      <a:avLst/>
+                    </a:prstGeom>
+                  </pic:spPr>
+                </pic:pic>
+              </a:graphicData>
+            </a:graphic>
+          </wp:inline>
+        </w:drawing>
+      </w:r>
     </w:p>
     <w:p>
       <w:pPr>
@@ -1370,7 +1827,7 @@
 </file>
 
 <file path=word/numbering.xml><?xml version="1.0" encoding="utf-8"?>
-<w:numbering xmlns:wpc="http://schemas.microsoft.com/office/word/2010/wordprocessingCanvas" xmlns:cx="http://schemas.microsoft.com/office/drawing/2014/chartex" xmlns:cx1="http://schemas.microsoft.com/office/drawing/2015/9/8/chartex" xmlns:cx2="http://schemas.microsoft.com/office/drawing/2015/10/21/chartex" xmlns:cx3="http://schemas.microsoft.com/office/drawing/2016/5/9/chartex" xmlns:cx4="http://schemas.microsoft.com/office/drawing/2016/5/10/chartex" xmlns:cx5="http://schemas.microsoft.com/office/drawing/2016/5/11/chartex" xmlns:cx6="http://schemas.microsoft.com/office/drawing/2016/5/12/chartex" xmlns:cx7="http://schemas.microsoft.com/office/drawing/2016/5/13/chartex" xmlns:cx8="http://schemas.microsoft.com/office/drawing/2016/5/14/chartex" xmlns:mc="http://schemas.openxmlformats.org/markup-compatibility/2006" xmlns:aink="http://schemas.microsoft.com/office/drawing/2016/ink" xmlns:am3d="http://schemas.microsoft.com/office/drawing/2017/model3d" xmlns:o="urn:schemas-microsoft-com:office:office" xmlns:r="http://schemas.openxmlformats.org/officeDocument/2006/relationships" xmlns:m="http://schemas.openxmlformats.org/officeDocument/2006/math" xmlns:v="urn:schemas-microsoft-com:vml" xmlns:wp14="http://schemas.microsoft.com/office/word/2010/wordprocessingDrawing" xmlns:wp="http://schemas.openxmlformats.org/drawingml/2006/wordprocessingDrawing" xmlns:w10="urn:schemas-microsoft-com:office:word" xmlns:w="http://schemas.openxmlformats.org/wordprocessingml/2006/main" xmlns:w14="http://schemas.microsoft.com/office/word/2010/wordml" xmlns:w15="http://schemas.microsoft.com/office/word/2012/wordml" xmlns:w16cex="http://schemas.microsoft.com/office/word/2018/wordml/cex" xmlns:w16cid="http://schemas.microsoft.com/office/word/2016/wordml/cid" xmlns:w16="http://schemas.microsoft.com/office/word/2018/wordml" xmlns:w16sdtdh="http://schemas.microsoft.com/office/word/2020/wordml/sdtdatahash" xmlns:w16se="http://schemas.microsoft.com/office/word/2015/wordml/symex" xmlns:wpg="http://schemas.microsoft.com/office/word/2010/wordprocessingGroup" xmlns:wpi="http://schemas.microsoft.com/office/word/2010/wordprocessingInk" xmlns:wne="http://schemas.microsoft.com/office/word/2006/wordml" xmlns:wps="http://schemas.microsoft.com/office/word/2010/wordprocessingShape" mc:Ignorable="w14 w15 w16se w16cid w16 w16cex w16sdtdh wp14">
+<w:numbering xmlns:wpc="http://schemas.microsoft.com/office/word/2010/wordprocessingCanvas" xmlns:cx="http://schemas.microsoft.com/office/drawing/2014/chartex" xmlns:cx1="http://schemas.microsoft.com/office/drawing/2015/9/8/chartex" xmlns:cx2="http://schemas.microsoft.com/office/drawing/2015/10/21/chartex" xmlns:cx3="http://schemas.microsoft.com/office/drawing/2016/5/9/chartex" xmlns:cx4="http://schemas.microsoft.com/office/drawing/2016/5/10/chartex" xmlns:cx5="http://schemas.microsoft.com/office/drawing/2016/5/11/chartex" xmlns:cx6="http://schemas.microsoft.com/office/drawing/2016/5/12/chartex" xmlns:cx7="http://schemas.microsoft.com/office/drawing/2016/5/13/chartex" xmlns:cx8="http://schemas.microsoft.com/office/drawing/2016/5/14/chartex" xmlns:mc="http://schemas.openxmlformats.org/markup-compatibility/2006" xmlns:aink="http://schemas.microsoft.com/office/drawing/2016/ink" xmlns:am3d="http://schemas.microsoft.com/office/drawing/2017/model3d" xmlns:o="urn:schemas-microsoft-com:office:office" xmlns:oel="http://schemas.microsoft.com/office/2019/extlst" xmlns:r="http://schemas.openxmlformats.org/officeDocument/2006/relationships" xmlns:m="http://schemas.openxmlformats.org/officeDocument/2006/math" xmlns:v="urn:schemas-microsoft-com:vml" xmlns:wp14="http://schemas.microsoft.com/office/word/2010/wordprocessingDrawing" xmlns:wp="http://schemas.openxmlformats.org/drawingml/2006/wordprocessingDrawing" xmlns:w10="urn:schemas-microsoft-com:office:word" xmlns:w="http://schemas.openxmlformats.org/wordprocessingml/2006/main" xmlns:w14="http://schemas.microsoft.com/office/word/2010/wordml" xmlns:w15="http://schemas.microsoft.com/office/word/2012/wordml" xmlns:w16cex="http://schemas.microsoft.com/office/word/2018/wordml/cex" xmlns:w16cid="http://schemas.microsoft.com/office/word/2016/wordml/cid" xmlns:w16="http://schemas.microsoft.com/office/word/2018/wordml" xmlns:w16du="http://schemas.microsoft.com/office/word/2023/wordml/word16du" xmlns:w16sdtdh="http://schemas.microsoft.com/office/word/2020/wordml/sdtdatahash" xmlns:w16se="http://schemas.microsoft.com/office/word/2015/wordml/symex" xmlns:wpg="http://schemas.microsoft.com/office/word/2010/wordprocessingGroup" xmlns:wpi="http://schemas.microsoft.com/office/word/2010/wordprocessingInk" xmlns:wne="http://schemas.microsoft.com/office/word/2006/wordml" xmlns:wps="http://schemas.microsoft.com/office/word/2010/wordprocessingShape" mc:Ignorable="w14 w15 w16se w16cid w16 w16cex w16sdtdh w16du wp14">
   <w:abstractNum w:abstractNumId="0" w15:restartNumberingAfterBreak="0">
     <w:nsid w:val="364B124E"/>
     <w:multiLevelType w:val="hybridMultilevel"/>
@@ -1549,17 +2006,17 @@
       </w:pPr>
     </w:lvl>
   </w:abstractNum>
-  <w:num w:numId="1">
+  <w:num w:numId="1" w16cid:durableId="536311838">
     <w:abstractNumId w:val="0"/>
   </w:num>
-  <w:num w:numId="2">
+  <w:num w:numId="2" w16cid:durableId="573931440">
     <w:abstractNumId w:val="1"/>
   </w:num>
 </w:numbering>
 </file>
 
 <file path=word/styles.xml><?xml version="1.0" encoding="utf-8"?>
-<w:styles xmlns:mc="http://schemas.openxmlformats.org/markup-compatibility/2006" xmlns:r="http://schemas.openxmlformats.org/officeDocument/2006/relationships" xmlns:w="http://schemas.openxmlformats.org/wordprocessingml/2006/main" xmlns:w14="http://schemas.microsoft.com/office/word/2010/wordml" xmlns:w15="http://schemas.microsoft.com/office/word/2012/wordml" xmlns:w16cex="http://schemas.microsoft.com/office/word/2018/wordml/cex" xmlns:w16cid="http://schemas.microsoft.com/office/word/2016/wordml/cid" xmlns:w16="http://schemas.microsoft.com/office/word/2018/wordml" xmlns:w16sdtdh="http://schemas.microsoft.com/office/word/2020/wordml/sdtdatahash" xmlns:w16se="http://schemas.microsoft.com/office/word/2015/wordml/symex" mc:Ignorable="w14 w15 w16se w16cid w16 w16cex w16sdtdh">
+<w:styles xmlns:mc="http://schemas.openxmlformats.org/markup-compatibility/2006" xmlns:r="http://schemas.openxmlformats.org/officeDocument/2006/relationships" xmlns:w="http://schemas.openxmlformats.org/wordprocessingml/2006/main" xmlns:w14="http://schemas.microsoft.com/office/word/2010/wordml" xmlns:w15="http://schemas.microsoft.com/office/word/2012/wordml" xmlns:w16cex="http://schemas.microsoft.com/office/word/2018/wordml/cex" xmlns:w16cid="http://schemas.microsoft.com/office/word/2016/wordml/cid" xmlns:w16="http://schemas.microsoft.com/office/word/2018/wordml" xmlns:w16du="http://schemas.microsoft.com/office/word/2023/wordml/word16du" xmlns:w16sdtdh="http://schemas.microsoft.com/office/word/2020/wordml/sdtdatahash" xmlns:w16se="http://schemas.microsoft.com/office/word/2015/wordml/symex" mc:Ignorable="w14 w15 w16se w16cid w16 w16cex w16sdtdh w16du">
   <w:docDefaults>
     <w:rPrDefault>
       <w:rPr>
@@ -1567,7 +2024,7 @@
         <w:kern w:val="2"/>
         <w:sz w:val="22"/>
         <w:szCs w:val="22"/>
-        <w:lang w:eastAsia="en-US" w:bidi="ar-SA"/>
+        <w:lang w:val="en-US" w:eastAsia="en-US" w:bidi="ar-SA"/>
         <w14:ligatures w14:val="standardContextual"/>
       </w:rPr>
     </w:rPrDefault>

</xml_diff>